<commit_message>
added screenshots to report
</commit_message>
<xml_diff>
--- a/docs/Project Report.docx
+++ b/docs/Project Report.docx
@@ -2185,17 +2185,6 @@
           <w:rFonts w:ascii="Times New Roman" w:hAnsi="Times New Roman" w:cs="Times New Roman"/>
           <w:b/>
           <w:bCs/>
-        </w:rPr>
-      </w:pPr>
-    </w:p>
-    <w:p>
-      <w:pPr>
-        <w:spacing w:line="276" w:lineRule="auto"/>
-        <w:contextualSpacing/>
-        <w:rPr>
-          <w:rFonts w:ascii="Times New Roman" w:hAnsi="Times New Roman" w:cs="Times New Roman"/>
-          <w:b/>
-          <w:bCs/>
           <w:sz w:val="24"/>
           <w:szCs w:val="24"/>
         </w:rPr>
@@ -2308,6 +2297,8 @@
         <w:contextualSpacing/>
         <w:rPr>
           <w:rFonts w:ascii="Times New Roman" w:hAnsi="Times New Roman" w:cs="Times New Roman"/>
+          <w:b/>
+          <w:bCs/>
         </w:rPr>
       </w:pPr>
       <w:r>
@@ -2315,6 +2306,339 @@
           <w:rFonts w:ascii="Times New Roman" w:hAnsi="Times New Roman" w:cs="Times New Roman"/>
         </w:rPr>
         <w:t>Exploring the integration of ChatGPT into development tools, such as IDEs, to enhance usability and accessibility.</w:t>
+      </w:r>
+      <w:r>
+        <w:rPr>
+          <w:rFonts w:ascii="Times New Roman" w:hAnsi="Times New Roman" w:cs="Times New Roman"/>
+        </w:rPr>
+        <w:br/>
+      </w:r>
+      <w:r>
+        <w:rPr>
+          <w:rFonts w:ascii="Times New Roman" w:hAnsi="Times New Roman" w:cs="Times New Roman"/>
+        </w:rPr>
+        <w:br/>
+      </w:r>
+    </w:p>
+    <w:p>
+      <w:pPr>
+        <w:spacing w:line="276" w:lineRule="auto"/>
+        <w:ind w:left="360"/>
+        <w:contextualSpacing/>
+        <w:rPr>
+          <w:rFonts w:ascii="Times New Roman" w:hAnsi="Times New Roman" w:cs="Times New Roman"/>
+        </w:rPr>
+      </w:pPr>
+    </w:p>
+    <w:p>
+      <w:pPr>
+        <w:spacing w:line="276" w:lineRule="auto"/>
+        <w:ind w:left="360"/>
+        <w:contextualSpacing/>
+        <w:rPr>
+          <w:rFonts w:ascii="Times New Roman" w:hAnsi="Times New Roman" w:cs="Times New Roman"/>
+          <w:b/>
+          <w:bCs/>
+          <w:sz w:val="28"/>
+          <w:szCs w:val="28"/>
+        </w:rPr>
+      </w:pPr>
+    </w:p>
+    <w:p>
+      <w:pPr>
+        <w:spacing w:line="276" w:lineRule="auto"/>
+        <w:ind w:left="360"/>
+        <w:contextualSpacing/>
+        <w:rPr>
+          <w:rFonts w:ascii="Times New Roman" w:hAnsi="Times New Roman" w:cs="Times New Roman"/>
+          <w:b/>
+          <w:bCs/>
+        </w:rPr>
+      </w:pPr>
+      <w:r>
+        <w:rPr>
+          <w:rFonts w:ascii="Times New Roman" w:hAnsi="Times New Roman" w:cs="Times New Roman"/>
+          <w:b/>
+          <w:bCs/>
+          <w:sz w:val="28"/>
+          <w:szCs w:val="28"/>
+        </w:rPr>
+        <w:lastRenderedPageBreak/>
+        <w:t>Screenshots</w:t>
+      </w:r>
+    </w:p>
+    <w:p>
+      <w:pPr>
+        <w:spacing w:line="276" w:lineRule="auto"/>
+        <w:ind w:left="720"/>
+        <w:contextualSpacing/>
+        <w:rPr>
+          <w:rFonts w:ascii="Times New Roman" w:hAnsi="Times New Roman" w:cs="Times New Roman"/>
+          <w:b/>
+          <w:bCs/>
+        </w:rPr>
+      </w:pPr>
+    </w:p>
+    <w:p>
+      <w:pPr>
+        <w:spacing w:line="276" w:lineRule="auto"/>
+        <w:ind w:left="720"/>
+        <w:contextualSpacing/>
+        <w:jc w:val="center"/>
+        <w:rPr>
+          <w:rFonts w:ascii="Times New Roman" w:hAnsi="Times New Roman" w:cs="Times New Roman"/>
+          <w:b/>
+          <w:bCs/>
+        </w:rPr>
+      </w:pPr>
+      <w:r>
+        <w:rPr>
+          <w:rFonts w:ascii="Times New Roman" w:hAnsi="Times New Roman" w:cs="Times New Roman"/>
+          <w:b/>
+          <w:bCs/>
+        </w:rPr>
+        <w:t>What does this code do?</w:t>
+      </w:r>
+    </w:p>
+    <w:p>
+      <w:pPr>
+        <w:spacing w:line="276" w:lineRule="auto"/>
+        <w:contextualSpacing/>
+        <w:jc w:val="center"/>
+        <w:rPr>
+          <w:rFonts w:ascii="Times New Roman" w:hAnsi="Times New Roman" w:cs="Times New Roman"/>
+          <w:b/>
+          <w:bCs/>
+        </w:rPr>
+      </w:pPr>
+      <w:r>
+        <w:rPr>
+          <w:rFonts w:ascii="Times New Roman" w:hAnsi="Times New Roman" w:cs="Times New Roman"/>
+          <w:b/>
+          <w:bCs/>
+          <w:noProof/>
+        </w:rPr>
+        <w:drawing>
+          <wp:inline distT="0" distB="0" distL="0" distR="0" wp14:anchorId="2866C5B8" wp14:editId="478C17EB">
+            <wp:extent cx="3714750" cy="7236637"/>
+            <wp:effectExtent l="0" t="0" r="0" b="2540"/>
+            <wp:docPr id="928542512" name="Picture 1"/>
+            <wp:cNvGraphicFramePr>
+              <a:graphicFrameLocks xmlns:a="http://schemas.openxmlformats.org/drawingml/2006/main" noChangeAspect="1"/>
+            </wp:cNvGraphicFramePr>
+            <a:graphic xmlns:a="http://schemas.openxmlformats.org/drawingml/2006/main">
+              <a:graphicData uri="http://schemas.openxmlformats.org/drawingml/2006/picture">
+                <pic:pic xmlns:pic="http://schemas.openxmlformats.org/drawingml/2006/picture">
+                  <pic:nvPicPr>
+                    <pic:cNvPr id="0" name="Picture 1"/>
+                    <pic:cNvPicPr>
+                      <a:picLocks noChangeAspect="1" noChangeArrowheads="1"/>
+                    </pic:cNvPicPr>
+                  </pic:nvPicPr>
+                  <pic:blipFill>
+                    <a:blip r:embed="rId5">
+                      <a:extLst>
+                        <a:ext uri="{28A0092B-C50C-407E-A947-70E740481C1C}">
+                          <a14:useLocalDpi xmlns:a14="http://schemas.microsoft.com/office/drawing/2010/main" val="0"/>
+                        </a:ext>
+                      </a:extLst>
+                    </a:blip>
+                    <a:srcRect/>
+                    <a:stretch>
+                      <a:fillRect/>
+                    </a:stretch>
+                  </pic:blipFill>
+                  <pic:spPr bwMode="auto">
+                    <a:xfrm>
+                      <a:off x="0" y="0"/>
+                      <a:ext cx="3722210" cy="7251169"/>
+                    </a:xfrm>
+                    <a:prstGeom prst="rect">
+                      <a:avLst/>
+                    </a:prstGeom>
+                    <a:noFill/>
+                    <a:ln>
+                      <a:noFill/>
+                    </a:ln>
+                  </pic:spPr>
+                </pic:pic>
+              </a:graphicData>
+            </a:graphic>
+          </wp:inline>
+        </w:drawing>
+      </w:r>
+    </w:p>
+    <w:p>
+      <w:pPr>
+        <w:spacing w:line="276" w:lineRule="auto"/>
+        <w:contextualSpacing/>
+        <w:jc w:val="center"/>
+        <w:rPr>
+          <w:rFonts w:ascii="Times New Roman" w:hAnsi="Times New Roman" w:cs="Times New Roman"/>
+          <w:b/>
+          <w:bCs/>
+          <w:sz w:val="28"/>
+          <w:szCs w:val="28"/>
+        </w:rPr>
+      </w:pPr>
+      <w:r>
+        <w:rPr>
+          <w:rFonts w:ascii="Times New Roman" w:hAnsi="Times New Roman" w:cs="Times New Roman"/>
+          <w:b/>
+          <w:bCs/>
+        </w:rPr>
+        <w:lastRenderedPageBreak/>
+        <w:t>Explain the purpose of this code?</w:t>
+      </w:r>
+      <w:r>
+        <w:rPr>
+          <w:rFonts w:ascii="Times New Roman" w:hAnsi="Times New Roman" w:cs="Times New Roman"/>
+          <w:b/>
+          <w:bCs/>
+        </w:rPr>
+        <w:br/>
+      </w:r>
+      <w:r>
+        <w:rPr>
+          <w:noProof/>
+        </w:rPr>
+        <w:drawing>
+          <wp:inline distT="0" distB="0" distL="0" distR="0" wp14:anchorId="29784542" wp14:editId="30D44E80">
+            <wp:extent cx="2586690" cy="8018060"/>
+            <wp:effectExtent l="0" t="0" r="4445" b="2540"/>
+            <wp:docPr id="886114604" name="Picture 2" descr="A screenshot of a computer screen&#10;&#10;Description automatically generated"/>
+            <wp:cNvGraphicFramePr>
+              <a:graphicFrameLocks xmlns:a="http://schemas.openxmlformats.org/drawingml/2006/main" noChangeAspect="1"/>
+            </wp:cNvGraphicFramePr>
+            <a:graphic xmlns:a="http://schemas.openxmlformats.org/drawingml/2006/main">
+              <a:graphicData uri="http://schemas.openxmlformats.org/drawingml/2006/picture">
+                <pic:pic xmlns:pic="http://schemas.openxmlformats.org/drawingml/2006/picture">
+                  <pic:nvPicPr>
+                    <pic:cNvPr id="886114604" name="Picture 2" descr="A screenshot of a computer screen&#10;&#10;Description automatically generated"/>
+                    <pic:cNvPicPr>
+                      <a:picLocks noChangeAspect="1" noChangeArrowheads="1"/>
+                    </pic:cNvPicPr>
+                  </pic:nvPicPr>
+                  <pic:blipFill>
+                    <a:blip r:embed="rId6">
+                      <a:extLst>
+                        <a:ext uri="{28A0092B-C50C-407E-A947-70E740481C1C}">
+                          <a14:useLocalDpi xmlns:a14="http://schemas.microsoft.com/office/drawing/2010/main" val="0"/>
+                        </a:ext>
+                      </a:extLst>
+                    </a:blip>
+                    <a:srcRect/>
+                    <a:stretch>
+                      <a:fillRect/>
+                    </a:stretch>
+                  </pic:blipFill>
+                  <pic:spPr bwMode="auto">
+                    <a:xfrm>
+                      <a:off x="0" y="0"/>
+                      <a:ext cx="2588199" cy="8022738"/>
+                    </a:xfrm>
+                    <a:prstGeom prst="rect">
+                      <a:avLst/>
+                    </a:prstGeom>
+                    <a:noFill/>
+                    <a:ln>
+                      <a:noFill/>
+                    </a:ln>
+                  </pic:spPr>
+                </pic:pic>
+              </a:graphicData>
+            </a:graphic>
+          </wp:inline>
+        </w:drawing>
+      </w:r>
+    </w:p>
+    <w:p>
+      <w:pPr>
+        <w:spacing w:line="276" w:lineRule="auto"/>
+        <w:contextualSpacing/>
+        <w:jc w:val="center"/>
+        <w:rPr>
+          <w:rFonts w:ascii="Times New Roman" w:hAnsi="Times New Roman" w:cs="Times New Roman"/>
+          <w:b/>
+          <w:bCs/>
+        </w:rPr>
+      </w:pPr>
+      <w:r>
+        <w:rPr>
+          <w:rFonts w:ascii="Times New Roman" w:hAnsi="Times New Roman" w:cs="Times New Roman"/>
+          <w:b/>
+          <w:bCs/>
+        </w:rPr>
+        <w:lastRenderedPageBreak/>
+        <w:t>Explain the purpose, inputs, outputs, and step-by-step logic of this code.</w:t>
+      </w:r>
+    </w:p>
+    <w:p>
+      <w:pPr>
+        <w:spacing w:line="276" w:lineRule="auto"/>
+        <w:contextualSpacing/>
+        <w:jc w:val="center"/>
+        <w:rPr>
+          <w:rFonts w:ascii="Times New Roman" w:hAnsi="Times New Roman" w:cs="Times New Roman"/>
+          <w:b/>
+          <w:bCs/>
+        </w:rPr>
+      </w:pPr>
+      <w:r>
+        <w:rPr>
+          <w:rFonts w:ascii="Times New Roman" w:hAnsi="Times New Roman" w:cs="Times New Roman"/>
+          <w:b/>
+          <w:bCs/>
+          <w:noProof/>
+        </w:rPr>
+        <w:drawing>
+          <wp:inline distT="0" distB="0" distL="0" distR="0" wp14:anchorId="3B350B91" wp14:editId="74CB8522">
+            <wp:extent cx="2586251" cy="8011807"/>
+            <wp:effectExtent l="0" t="0" r="5080" b="0"/>
+            <wp:docPr id="150275943" name="Picture 4"/>
+            <wp:cNvGraphicFramePr>
+              <a:graphicFrameLocks xmlns:a="http://schemas.openxmlformats.org/drawingml/2006/main" noChangeAspect="1"/>
+            </wp:cNvGraphicFramePr>
+            <a:graphic xmlns:a="http://schemas.openxmlformats.org/drawingml/2006/main">
+              <a:graphicData uri="http://schemas.openxmlformats.org/drawingml/2006/picture">
+                <pic:pic xmlns:pic="http://schemas.openxmlformats.org/drawingml/2006/picture">
+                  <pic:nvPicPr>
+                    <pic:cNvPr id="0" name="Picture 5"/>
+                    <pic:cNvPicPr>
+                      <a:picLocks noChangeAspect="1" noChangeArrowheads="1"/>
+                    </pic:cNvPicPr>
+                  </pic:nvPicPr>
+                  <pic:blipFill>
+                    <a:blip r:embed="rId6">
+                      <a:extLst>
+                        <a:ext uri="{28A0092B-C50C-407E-A947-70E740481C1C}">
+                          <a14:useLocalDpi xmlns:a14="http://schemas.microsoft.com/office/drawing/2010/main" val="0"/>
+                        </a:ext>
+                      </a:extLst>
+                    </a:blip>
+                    <a:srcRect/>
+                    <a:stretch>
+                      <a:fillRect/>
+                    </a:stretch>
+                  </pic:blipFill>
+                  <pic:spPr bwMode="auto">
+                    <a:xfrm>
+                      <a:off x="0" y="0"/>
+                      <a:ext cx="2601931" cy="8060382"/>
+                    </a:xfrm>
+                    <a:prstGeom prst="rect">
+                      <a:avLst/>
+                    </a:prstGeom>
+                    <a:noFill/>
+                    <a:ln>
+                      <a:noFill/>
+                    </a:ln>
+                  </pic:spPr>
+                </pic:pic>
+              </a:graphicData>
+            </a:graphic>
+          </wp:inline>
+        </w:drawing>
       </w:r>
     </w:p>
     <w:sectPr>

</xml_diff>